<commit_message>
Wrote basic UI, needs work. Also did a small amount of work in Projectile. Major testing Needed, Bugs immenent.
</commit_message>
<xml_diff>
--- a/Game Ideas/U-NXT.docx
+++ b/Game Ideas/U-NXT.docx
@@ -33,8 +33,16 @@
           <w:szCs w:val="72"/>
           <w:lang w:val="en"/>
         </w:rPr>
-        <w:t>By [</w:t>
-      </w:r>
+        <w:t>By [Tyler Rusch]</w:t>
+      </w:r>
+    </w:p>
+    <w:p>
+      <w:pPr>
+        <w:pStyle w:val="Normal"/>
+        <w:spacing w:lineRule="auto" w:line="240"/>
+        <w:jc w:val="center"/>
+        <w:rPr/>
+      </w:pPr>
       <w:r>
         <w:rPr>
           <w:rFonts w:cs="Arial" w:ascii="Calibri Light" w:hAnsi="Calibri Light" w:asciiTheme="majorHAnsi" w:hAnsiTheme="majorHAnsi"/>
@@ -42,42 +50,7 @@
           <w:szCs w:val="72"/>
           <w:lang w:val="en"/>
         </w:rPr>
-        <w:t>Tyler Rusch</w:t>
-      </w:r>
-      <w:r>
-        <w:rPr>
-          <w:rFonts w:cs="Arial" w:ascii="Calibri Light" w:hAnsi="Calibri Light" w:asciiTheme="majorHAnsi" w:hAnsiTheme="majorHAnsi"/>
-          <w:sz w:val="72"/>
-          <w:szCs w:val="72"/>
-          <w:lang w:val="en"/>
-        </w:rPr>
-        <w:t>]</w:t>
-      </w:r>
-    </w:p>
-    <w:p>
-      <w:pPr>
-        <w:pStyle w:val="Normal"/>
-        <w:spacing w:lineRule="auto" w:line="240"/>
-        <w:jc w:val="center"/>
-        <w:rPr/>
-      </w:pPr>
-      <w:r>
-        <w:rPr>
-          <w:rFonts w:cs="Arial" w:ascii="Calibri Light" w:hAnsi="Calibri Light" w:asciiTheme="majorHAnsi" w:hAnsiTheme="majorHAnsi"/>
-          <w:sz w:val="72"/>
-          <w:szCs w:val="72"/>
-          <w:lang w:val="en"/>
-        </w:rPr>
-        <w:t xml:space="preserve">Created: </w:t>
-      </w:r>
-      <w:r>
-        <w:rPr>
-          <w:rFonts w:cs="Arial" w:ascii="Calibri Light" w:hAnsi="Calibri Light" w:asciiTheme="majorHAnsi" w:hAnsiTheme="majorHAnsi"/>
-          <w:sz w:val="72"/>
-          <w:szCs w:val="72"/>
-          <w:lang w:val="en"/>
-        </w:rPr>
-        <w:t>June 27</w:t>
+        <w:t>Created: June 27</w:t>
       </w:r>
       <w:r>
         <w:rPr>
@@ -172,14 +145,7 @@
           <w:rFonts w:cs="Arial" w:ascii="Calibri Light" w:hAnsi="Calibri Light" w:asciiTheme="majorHAnsi" w:hAnsiTheme="majorHAnsi"/>
           <w:lang w:val="en"/>
         </w:rPr>
-        <w:t xml:space="preserve">PROJECT OUTLINE </w:t>
-      </w:r>
-      <w:r>
-        <w:rPr>
-          <w:rFonts w:cs="Arial" w:ascii="Calibri Light" w:hAnsi="Calibri Light" w:asciiTheme="majorHAnsi" w:hAnsiTheme="majorHAnsi"/>
-          <w:lang w:val="en"/>
-        </w:rPr>
-        <w:t>FOR U-NXT</w:t>
+        <w:t>PROJECT OUTLINE FOR U-NXT</w:t>
       </w:r>
     </w:p>
     <w:p>
@@ -353,21 +319,7 @@
           <w:rFonts w:cs="Arial" w:ascii="Calibri Light" w:hAnsi="Calibri Light" w:asciiTheme="majorHAnsi" w:hAnsiTheme="majorHAnsi"/>
           <w:lang w:val="en"/>
         </w:rPr>
-        <w:t xml:space="preserve">Mega man 1,2,6,X, Mighty No. 9 - </w:t>
-      </w:r>
-      <w:r>
-        <w:rPr>
-          <w:rFonts w:cs="Arial" w:ascii="Calibri Light" w:hAnsi="Calibri Light" w:asciiTheme="majorHAnsi" w:hAnsiTheme="majorHAnsi"/>
-          <w:lang w:val="en"/>
-        </w:rPr>
-        <w:t xml:space="preserve">(wut not to do) </w:t>
-      </w:r>
-      <w:r>
-        <w:rPr>
-          <w:rFonts w:cs="Arial" w:ascii="Calibri Light" w:hAnsi="Calibri Light" w:asciiTheme="majorHAnsi" w:hAnsiTheme="majorHAnsi"/>
-          <w:lang w:val="en"/>
-        </w:rPr>
-        <w:t>, Super Mario Bros.</w:t>
+        <w:t>Mega man 1,2,6,X, Mighty No. 9 - (wut not to do) , Super Mario Bros.</w:t>
       </w:r>
     </w:p>
     <w:p>
@@ -1748,35 +1700,7 @@
           <w:rFonts w:cs="Arial" w:ascii="Calibri Light" w:hAnsi="Calibri Light" w:asciiTheme="majorHAnsi" w:hAnsiTheme="majorHAnsi"/>
           <w:lang w:val="en"/>
         </w:rPr>
-        <w:t xml:space="preserve">Small project. 4 levels, with </w:t>
-      </w:r>
-      <w:r>
-        <w:rPr>
-          <w:rFonts w:cs="Arial" w:ascii="Calibri Light" w:hAnsi="Calibri Light" w:asciiTheme="majorHAnsi" w:hAnsiTheme="majorHAnsi"/>
-          <w:lang w:val="en"/>
-        </w:rPr>
-        <w:t>2</w:t>
-      </w:r>
-      <w:r>
-        <w:rPr>
-          <w:rFonts w:cs="Arial" w:ascii="Calibri Light" w:hAnsi="Calibri Light" w:asciiTheme="majorHAnsi" w:hAnsiTheme="majorHAnsi"/>
-          <w:lang w:val="en"/>
-        </w:rPr>
-        <w:t xml:space="preserve"> main abilities, plus jump and </w:t>
-      </w:r>
-      <w:r>
-        <w:rPr>
-          <w:rFonts w:cs="Arial" w:ascii="Calibri Light" w:hAnsi="Calibri Light" w:asciiTheme="majorHAnsi" w:hAnsiTheme="majorHAnsi"/>
-          <w:lang w:val="en"/>
-        </w:rPr>
-        <w:t>Dash</w:t>
-      </w:r>
-      <w:r>
-        <w:rPr>
-          <w:rFonts w:cs="Arial" w:ascii="Calibri Light" w:hAnsi="Calibri Light" w:asciiTheme="majorHAnsi" w:hAnsiTheme="majorHAnsi"/>
-          <w:lang w:val="en"/>
-        </w:rPr>
-        <w:t>.  Thinking 5 enemies, and 1 main baddie.</w:t>
+        <w:t>Small project. 4 levels, with 2 main abilities, plus jump and Dash.  Thinking 5 enemies, and 1 main baddie.</w:t>
       </w:r>
     </w:p>
     <w:p>
@@ -1858,21 +1782,7 @@
           <w:rFonts w:cs="Arial" w:ascii="Calibri Light" w:hAnsi="Calibri Light" w:asciiTheme="majorHAnsi" w:hAnsiTheme="majorHAnsi"/>
           <w:lang w:val="en"/>
         </w:rPr>
-        <w:t>Upon upgrade/</w:t>
-      </w:r>
-      <w:r>
-        <w:rPr>
-          <w:rFonts w:cs="Arial" w:ascii="Calibri Light" w:hAnsi="Calibri Light" w:asciiTheme="majorHAnsi" w:hAnsiTheme="majorHAnsi"/>
-          <w:lang w:val="en"/>
-        </w:rPr>
-        <w:t>Mc-guffin</w:t>
-      </w:r>
-      <w:r>
-        <w:rPr>
-          <w:rFonts w:cs="Arial" w:ascii="Calibri Light" w:hAnsi="Calibri Light" w:asciiTheme="majorHAnsi" w:hAnsiTheme="majorHAnsi"/>
-          <w:lang w:val="en"/>
-        </w:rPr>
-        <w:t xml:space="preserve"> collection, the player will beable to access/defeat enemies faster and progress to the end of the level.</w:t>
+        <w:t>Upon upgrade/Mc-guffin collection, the player will beable to access/defeat enemies faster and progress to the end of the level.</w:t>
       </w:r>
     </w:p>
     <w:p>
@@ -1970,14 +1880,7 @@
           <w:rFonts w:cs="Arial" w:ascii="Calibri Light" w:hAnsi="Calibri Light" w:asciiTheme="majorHAnsi" w:hAnsiTheme="majorHAnsi"/>
           <w:lang w:val="en"/>
         </w:rPr>
-        <w:t>Shoot: varies based on weapon</w:t>
-      </w:r>
-      <w:r>
-        <w:rPr>
-          <w:rFonts w:cs="Arial" w:ascii="Calibri Light" w:hAnsi="Calibri Light" w:asciiTheme="majorHAnsi" w:hAnsiTheme="majorHAnsi"/>
-          <w:lang w:val="en"/>
-        </w:rPr>
-        <w:t>'s charged state</w:t>
+        <w:t>Shoot: varies based on weapon's charged state</w:t>
       </w:r>
     </w:p>
     <w:p>
@@ -2688,14 +2591,7 @@
           <w:rFonts w:cs="Arial" w:ascii="Calibri Light" w:hAnsi="Calibri Light" w:asciiTheme="majorHAnsi" w:hAnsiTheme="majorHAnsi"/>
           <w:lang w:val="en"/>
         </w:rPr>
-        <w:t xml:space="preserve">R.A.M – </w:t>
-      </w:r>
-      <w:r>
-        <w:rPr>
-          <w:rFonts w:cs="Arial" w:ascii="Calibri Light" w:hAnsi="Calibri Light" w:asciiTheme="majorHAnsi" w:hAnsiTheme="majorHAnsi"/>
-          <w:lang w:val="en"/>
-        </w:rPr>
-        <w:t>Characters introduced</w:t>
+        <w:t>R.A.M – Characters introduced</w:t>
       </w:r>
     </w:p>
     <w:p>
@@ -2714,14 +2610,7 @@
           <w:rFonts w:cs="Arial" w:ascii="Calibri Light" w:hAnsi="Calibri Light" w:asciiTheme="majorHAnsi" w:hAnsiTheme="majorHAnsi"/>
           <w:lang w:val="en"/>
         </w:rPr>
-        <w:t xml:space="preserve">HARD DISK – </w:t>
-      </w:r>
-      <w:r>
-        <w:rPr>
-          <w:rFonts w:cs="Arial" w:ascii="Calibri Light" w:hAnsi="Calibri Light" w:asciiTheme="majorHAnsi" w:hAnsiTheme="majorHAnsi"/>
-          <w:lang w:val="en"/>
-        </w:rPr>
-        <w:t>Charge unlocked.</w:t>
+        <w:t>HARD DISK – Charge unlocked.</w:t>
       </w:r>
     </w:p>
     <w:p>
@@ -2740,14 +2629,7 @@
           <w:rFonts w:cs="Arial" w:ascii="Calibri Light" w:hAnsi="Calibri Light" w:asciiTheme="majorHAnsi" w:hAnsiTheme="majorHAnsi"/>
           <w:lang w:val="en"/>
         </w:rPr>
-        <w:t xml:space="preserve">CPU – </w:t>
-      </w:r>
-      <w:r>
-        <w:rPr>
-          <w:rFonts w:cs="Arial" w:ascii="Calibri Light" w:hAnsi="Calibri Light" w:asciiTheme="majorHAnsi" w:hAnsiTheme="majorHAnsi"/>
-          <w:lang w:val="en"/>
-        </w:rPr>
-        <w:t>MC-guffin Found</w:t>
+        <w:t>CPU – MC-guffin Found</w:t>
       </w:r>
     </w:p>
     <w:p>
@@ -2766,14 +2648,7 @@
           <w:rFonts w:cs="Arial" w:ascii="Calibri Light" w:hAnsi="Calibri Light" w:asciiTheme="majorHAnsi" w:hAnsiTheme="majorHAnsi"/>
           <w:lang w:val="en"/>
         </w:rPr>
-        <w:t xml:space="preserve">OS – </w:t>
-      </w:r>
-      <w:r>
-        <w:rPr>
-          <w:rFonts w:cs="Arial" w:ascii="Calibri Light" w:hAnsi="Calibri Light" w:asciiTheme="majorHAnsi" w:hAnsiTheme="majorHAnsi"/>
-          <w:lang w:val="en"/>
-        </w:rPr>
-        <w:t>Computer Secured.</w:t>
+        <w:t>OS – Computer Secured.</w:t>
       </w:r>
     </w:p>
     <w:p>
@@ -2852,8 +2727,20 @@
           <w:rFonts w:cs="Arial" w:ascii="Calibri Light" w:hAnsi="Calibri Light" w:asciiTheme="majorHAnsi" w:hAnsiTheme="majorHAnsi"/>
           <w:lang w:val="en"/>
         </w:rPr>
-        <w:t xml:space="preserve">R.A.M – </w:t>
-      </w:r>
+        <w:t xml:space="preserve">R.A.M </w:t>
+      </w:r>
+    </w:p>
+    <w:p>
+      <w:pPr>
+        <w:pStyle w:val="Normal"/>
+        <w:widowControl w:val="false"/>
+        <w:numPr>
+          <w:ilvl w:val="4"/>
+          <w:numId w:val="2"/>
+        </w:numPr>
+        <w:spacing w:lineRule="auto" w:line="240"/>
+        <w:rPr/>
+      </w:pPr>
       <w:r>
         <w:rPr>
           <w:rFonts w:cs="Arial" w:ascii="Calibri Light" w:hAnsi="Calibri Light" w:asciiTheme="majorHAnsi" w:hAnsiTheme="majorHAnsi"/>
@@ -2867,6 +2754,63 @@
         <w:pStyle w:val="Normal"/>
         <w:widowControl w:val="false"/>
         <w:numPr>
+          <w:ilvl w:val="4"/>
+          <w:numId w:val="2"/>
+        </w:numPr>
+        <w:spacing w:lineRule="auto" w:line="240"/>
+        <w:rPr/>
+      </w:pPr>
+      <w:r>
+        <w:rPr>
+          <w:rFonts w:cs="Arial" w:ascii="Calibri Light" w:hAnsi="Calibri Light" w:asciiTheme="majorHAnsi" w:hAnsiTheme="majorHAnsi"/>
+          <w:lang w:val="en"/>
+        </w:rPr>
+        <w:t>Level will focus on a liner A to B.</w:t>
+      </w:r>
+    </w:p>
+    <w:p>
+      <w:pPr>
+        <w:pStyle w:val="Normal"/>
+        <w:widowControl w:val="false"/>
+        <w:numPr>
+          <w:ilvl w:val="4"/>
+          <w:numId w:val="2"/>
+        </w:numPr>
+        <w:spacing w:lineRule="auto" w:line="240"/>
+        <w:rPr/>
+      </w:pPr>
+      <w:r>
+        <w:rPr>
+          <w:rFonts w:cs="Arial" w:ascii="Calibri Light" w:hAnsi="Calibri Light" w:asciiTheme="majorHAnsi" w:hAnsiTheme="majorHAnsi"/>
+          <w:lang w:val="en"/>
+        </w:rPr>
+        <w:t xml:space="preserve">Its the tutorial Level, so it should focus on making examples of all the mechanics that are meant to be mastered. </w:t>
+      </w:r>
+    </w:p>
+    <w:p>
+      <w:pPr>
+        <w:pStyle w:val="Normal"/>
+        <w:widowControl w:val="false"/>
+        <w:numPr>
+          <w:ilvl w:val="5"/>
+          <w:numId w:val="2"/>
+        </w:numPr>
+        <w:spacing w:lineRule="auto" w:line="240"/>
+        <w:rPr/>
+      </w:pPr>
+      <w:r>
+        <w:rPr>
+          <w:rFonts w:cs="Arial" w:ascii="Calibri Light" w:hAnsi="Calibri Light" w:asciiTheme="majorHAnsi" w:hAnsiTheme="majorHAnsi"/>
+          <w:lang w:val="en"/>
+        </w:rPr>
+        <w:t>Look into the level design of mega man x</w:t>
+      </w:r>
+    </w:p>
+    <w:p>
+      <w:pPr>
+        <w:pStyle w:val="Normal"/>
+        <w:widowControl w:val="false"/>
+        <w:numPr>
           <w:ilvl w:val="3"/>
           <w:numId w:val="2"/>
         </w:numPr>
@@ -2878,14 +2822,7 @@
           <w:rFonts w:cs="Arial" w:ascii="Calibri Light" w:hAnsi="Calibri Light" w:asciiTheme="majorHAnsi" w:hAnsiTheme="majorHAnsi"/>
           <w:lang w:val="en"/>
         </w:rPr>
-        <w:t xml:space="preserve">HARD DISK – </w:t>
-      </w:r>
-      <w:r>
-        <w:rPr>
-          <w:rFonts w:cs="Arial" w:ascii="Calibri Light" w:hAnsi="Calibri Light" w:asciiTheme="majorHAnsi" w:hAnsiTheme="majorHAnsi"/>
-          <w:lang w:val="en"/>
-        </w:rPr>
-        <w:t>Should feel slow paced.</w:t>
+        <w:t>HARD DISK – Should feel slow paced.</w:t>
       </w:r>
     </w:p>
     <w:p>
@@ -2904,14 +2841,7 @@
           <w:rFonts w:cs="Arial" w:ascii="Calibri Light" w:hAnsi="Calibri Light" w:asciiTheme="majorHAnsi" w:hAnsiTheme="majorHAnsi"/>
           <w:lang w:val="en"/>
         </w:rPr>
-        <w:t xml:space="preserve">CPU – </w:t>
-      </w:r>
-      <w:r>
-        <w:rPr>
-          <w:rFonts w:cs="Arial" w:ascii="Calibri Light" w:hAnsi="Calibri Light" w:asciiTheme="majorHAnsi" w:hAnsiTheme="majorHAnsi"/>
-          <w:lang w:val="en"/>
-        </w:rPr>
-        <w:t>CRAZY MOVEMENT – Factory style?</w:t>
+        <w:t>CPU – CRAZY MOVEMENT – Factory style?</w:t>
       </w:r>
     </w:p>
     <w:p>
@@ -2930,14 +2860,7 @@
           <w:rFonts w:cs="Arial" w:ascii="Calibri Light" w:hAnsi="Calibri Light" w:asciiTheme="majorHAnsi" w:hAnsiTheme="majorHAnsi"/>
           <w:lang w:val="en"/>
         </w:rPr>
-        <w:t xml:space="preserve">OS – </w:t>
-      </w:r>
-      <w:r>
-        <w:rPr>
-          <w:rFonts w:cs="Arial" w:ascii="Calibri Light" w:hAnsi="Calibri Light" w:asciiTheme="majorHAnsi" w:hAnsiTheme="majorHAnsi"/>
-          <w:lang w:val="en"/>
-        </w:rPr>
-        <w:t>Think High tech bank, technobvibe</w:t>
+        <w:t>OS – Think High tech bank, technobvibe</w:t>
       </w:r>
     </w:p>
     <w:p>
@@ -3375,14 +3298,7 @@
           <w:rFonts w:cs="Arial" w:ascii="Calibri Light" w:hAnsi="Calibri Light" w:asciiTheme="majorHAnsi" w:hAnsiTheme="majorHAnsi"/>
           <w:lang w:val="en"/>
         </w:rPr>
-        <w:t xml:space="preserve">R.A.M – </w:t>
-      </w:r>
-      <w:r>
-        <w:rPr>
-          <w:rFonts w:cs="Arial" w:ascii="Calibri Light" w:hAnsi="Calibri Light" w:asciiTheme="majorHAnsi" w:hAnsiTheme="majorHAnsi"/>
-          <w:lang w:val="en"/>
-        </w:rPr>
-        <w:t>Fast paced, but not too chaotic</w:t>
+        <w:t>R.A.M – Fast paced, but not too chaotic</w:t>
       </w:r>
     </w:p>
     <w:p>
@@ -3401,14 +3317,7 @@
           <w:rFonts w:cs="Arial" w:ascii="Calibri Light" w:hAnsi="Calibri Light" w:asciiTheme="majorHAnsi" w:hAnsiTheme="majorHAnsi"/>
           <w:lang w:val="en"/>
         </w:rPr>
-        <w:t xml:space="preserve">HARD DISK – </w:t>
-      </w:r>
-      <w:r>
-        <w:rPr>
-          <w:rFonts w:cs="Arial" w:ascii="Calibri Light" w:hAnsi="Calibri Light" w:asciiTheme="majorHAnsi" w:hAnsiTheme="majorHAnsi"/>
-          <w:lang w:val="en"/>
-        </w:rPr>
-        <w:t>slower tech music.</w:t>
+        <w:t>HARD DISK – slower tech music.</w:t>
       </w:r>
     </w:p>
     <w:p>
@@ -3427,14 +3336,7 @@
           <w:rFonts w:cs="Arial" w:ascii="Calibri Light" w:hAnsi="Calibri Light" w:asciiTheme="majorHAnsi" w:hAnsiTheme="majorHAnsi"/>
           <w:lang w:val="en"/>
         </w:rPr>
-        <w:t xml:space="preserve">CPU – </w:t>
-      </w:r>
-      <w:r>
-        <w:rPr>
-          <w:rFonts w:cs="Arial" w:ascii="Calibri Light" w:hAnsi="Calibri Light" w:asciiTheme="majorHAnsi" w:hAnsiTheme="majorHAnsi"/>
-          <w:lang w:val="en"/>
-        </w:rPr>
-        <w:t>Chaotic Dubstep-style?</w:t>
+        <w:t>CPU – Chaotic Dubstep-style?</w:t>
       </w:r>
     </w:p>
     <w:p>
@@ -3453,14 +3355,7 @@
           <w:rFonts w:cs="Arial" w:ascii="Calibri Light" w:hAnsi="Calibri Light" w:asciiTheme="majorHAnsi" w:hAnsiTheme="majorHAnsi"/>
           <w:lang w:val="en"/>
         </w:rPr>
-        <w:t xml:space="preserve">OS – </w:t>
-      </w:r>
-      <w:r>
-        <w:rPr>
-          <w:rFonts w:cs="Arial" w:ascii="Calibri Light" w:hAnsi="Calibri Light" w:asciiTheme="majorHAnsi" w:hAnsiTheme="majorHAnsi"/>
-          <w:lang w:val="en"/>
-        </w:rPr>
-        <w:t>Dark and Mysterious, then Climactic</w:t>
+        <w:t>OS – Dark and Mysterious, then Climactic</w:t>
       </w:r>
     </w:p>
     <w:p>
@@ -3760,7 +3655,7 @@
         <w:docPartGallery w:val="Page Numbers (Bottom of Page)"/>
         <w:docPartUnique w:val="true"/>
       </w:docPartObj>
-      <w:id w:val="1444520385"/>
+      <w:id w:val="1405786510"/>
     </w:sdtPr>
     <w:sdtContent>
       <w:p>
@@ -3778,7 +3673,7 @@
         <w:r>
           <w:fldChar w:fldCharType="separate"/>
         </w:r>
-        <w:bookmarkStart w:id="0" w:name="__Fieldmark__10_1180310551"/>
+        <w:bookmarkStart w:id="0" w:name="__Fieldmark__9_446210418"/>
         <w:r>
           <w:rPr/>
         </w:r>
@@ -3788,7 +3683,9 @@
         <w:r>
           <w:fldChar w:fldCharType="end"/>
         </w:r>
+        <w:bookmarkStart w:id="1" w:name="__Fieldmark__10_1180310551"/>
         <w:bookmarkEnd w:id="0"/>
+        <w:bookmarkEnd w:id="1"/>
         <w:r>
           <w:rPr/>
           <w:fldChar w:fldCharType="begin"/>
@@ -3842,7 +3739,7 @@
         <w:docPartGallery w:val="Page Numbers (Bottom of Page)"/>
         <w:docPartUnique w:val="true"/>
       </w:docPartObj>
-      <w:id w:val="1866636237"/>
+      <w:id w:val="1308580025"/>
     </w:sdtPr>
     <w:sdtContent>
       <w:p>
@@ -3860,7 +3757,7 @@
         <w:r>
           <w:fldChar w:fldCharType="separate"/>
         </w:r>
-        <w:bookmarkStart w:id="1" w:name="__Fieldmark__114_1180310551"/>
+        <w:bookmarkStart w:id="2" w:name="__Fieldmark__222_446210418"/>
         <w:r>
           <w:rPr/>
         </w:r>
@@ -3870,7 +3767,9 @@
         <w:r>
           <w:fldChar w:fldCharType="end"/>
         </w:r>
-        <w:bookmarkEnd w:id="1"/>
+        <w:bookmarkStart w:id="3" w:name="__Fieldmark__114_1180310551"/>
+        <w:bookmarkEnd w:id="2"/>
+        <w:bookmarkEnd w:id="3"/>
         <w:r>
           <w:rPr/>
           <w:fldChar w:fldCharType="begin"/>
@@ -4221,7 +4120,6 @@
     <w:rPrDefault>
       <w:rPr>
         <w:rFonts w:ascii="Calibri" w:hAnsi="Calibri" w:eastAsia="" w:cs="" w:asciiTheme="minorHAnsi" w:cstheme="minorBidi" w:eastAsiaTheme="minorEastAsia" w:hAnsiTheme="minorHAnsi"/>
-        <w:sz w:val="22"/>
         <w:szCs w:val="22"/>
         <w:lang w:val="en-US" w:eastAsia="en-US" w:bidi="ar-SA"/>
       </w:rPr>
@@ -4615,7 +4513,7 @@
     </w:pPr>
     <w:rPr>
       <w:rFonts w:ascii="Calibri" w:hAnsi="Calibri" w:eastAsia="" w:cs="" w:asciiTheme="minorHAnsi" w:cstheme="minorBidi" w:eastAsiaTheme="minorEastAsia" w:hAnsiTheme="minorHAnsi"/>
-      <w:color w:val="auto"/>
+      <w:color w:val="00000A"/>
       <w:sz w:val="22"/>
       <w:szCs w:val="22"/>
       <w:lang w:val="en-US" w:eastAsia="en-US" w:bidi="ar-SA"/>
@@ -5348,7 +5246,7 @@
     </w:pPr>
     <w:rPr>
       <w:rFonts w:ascii="Calibri" w:hAnsi="Calibri" w:eastAsia="" w:cs="" w:asciiTheme="minorHAnsi" w:cstheme="minorBidi" w:eastAsiaTheme="minorEastAsia" w:hAnsiTheme="minorHAnsi"/>
-      <w:color w:val="auto"/>
+      <w:color w:val="00000A"/>
       <w:sz w:val="22"/>
       <w:szCs w:val="22"/>
       <w:lang w:val="en-US" w:eastAsia="en-US" w:bidi="ar-SA"/>

</xml_diff>